<commit_message>
add chart to documentation pdf
</commit_message>
<xml_diff>
--- a/NiDUC-Raport.docx
+++ b/NiDUC-Raport.docx
@@ -55,17 +55,11 @@
       </w:pPr>
       <w:proofErr w:type="spellStart"/>
       <w:r>
-        <w:t>Figur</w:t>
-      </w:r>
-      <w:r>
-        <w:t>e</w:t>
+        <w:t>Figure</w:t>
       </w:r>
       <w:proofErr w:type="spellEnd"/>
       <w:r>
-        <w:t xml:space="preserve"> 1</w:t>
-      </w:r>
-      <w:r>
-        <w:t xml:space="preserve">. Modulacja </w:t>
+        <w:t xml:space="preserve"> 1. Modulacja </w:t>
       </w:r>
       <w:proofErr w:type="spellStart"/>
       <w:r>
@@ -135,24 +129,14 @@
       <w:r>
         <w:t xml:space="preserve"> </w:t>
       </w:r>
-      <w:r>
-        <w:fldChar w:fldCharType="begin"/>
-      </w:r>
-      <w:r>
-        <w:instrText xml:space="preserve"> SEQ Figure \* ARABIC </w:instrText>
-      </w:r>
-      <w:r>
-        <w:fldChar w:fldCharType="separate"/>
-      </w:r>
-      <w:r>
-        <w:rPr>
-          <w:noProof/>
-        </w:rPr>
-        <w:t>1</w:t>
-      </w:r>
-      <w:r>
-        <w:fldChar w:fldCharType="end"/>
-      </w:r>
+      <w:fldSimple w:instr=" SEQ Figure \* ARABIC ">
+        <w:r>
+          <w:rPr>
+            <w:noProof/>
+          </w:rPr>
+          <w:t>1</w:t>
+        </w:r>
+      </w:fldSimple>
       <w:r>
         <w:t xml:space="preserve">. Modulacja </w:t>
       </w:r>
@@ -298,14 +282,27 @@
       <w:r>
         <w:t xml:space="preserve"> </w:t>
       </w:r>
-      <w:fldSimple w:instr=" SEQ Figure \* ARABIC ">
-        <w:r>
-          <w:rPr>
-            <w:noProof/>
-          </w:rPr>
-          <w:t>2</w:t>
-        </w:r>
-      </w:fldSimple>
+      <w:r>
+        <w:fldChar w:fldCharType="begin"/>
+      </w:r>
+      <w:r>
+        <w:instrText xml:space="preserve"> SEQ Figure \* ARABIC </w:instrText>
+      </w:r>
+      <w:r>
+        <w:fldChar w:fldCharType="separate"/>
+      </w:r>
+      <w:r>
+        <w:rPr>
+          <w:noProof/>
+        </w:rPr>
+        <w:t>2</w:t>
+      </w:r>
+      <w:r>
+        <w:rPr>
+          <w:noProof/>
+        </w:rPr>
+        <w:fldChar w:fldCharType="end"/>
+      </w:r>
       <w:r>
         <w:t xml:space="preserve">. Modulacja </w:t>
       </w:r>
@@ -378,14 +375,27 @@
       <w:r>
         <w:t xml:space="preserve"> </w:t>
       </w:r>
-      <w:fldSimple w:instr=" SEQ Figure \* ARABIC ">
-        <w:r>
-          <w:rPr>
-            <w:noProof/>
-          </w:rPr>
-          <w:t>3</w:t>
-        </w:r>
-      </w:fldSimple>
+      <w:r>
+        <w:fldChar w:fldCharType="begin"/>
+      </w:r>
+      <w:r>
+        <w:instrText xml:space="preserve"> SEQ Figure \* ARABIC </w:instrText>
+      </w:r>
+      <w:r>
+        <w:fldChar w:fldCharType="separate"/>
+      </w:r>
+      <w:r>
+        <w:rPr>
+          <w:noProof/>
+        </w:rPr>
+        <w:t>3</w:t>
+      </w:r>
+      <w:r>
+        <w:rPr>
+          <w:noProof/>
+        </w:rPr>
+        <w:fldChar w:fldCharType="end"/>
+      </w:r>
       <w:r>
         <w:t>. Modulacja 8psk, szum = 0.03. Punkty się zlewają, sygnał jest zatracony.</w:t>
       </w:r>
@@ -450,14 +460,27 @@
       <w:r>
         <w:t xml:space="preserve"> </w:t>
       </w:r>
-      <w:fldSimple w:instr=" SEQ Figure \* ARABIC ">
-        <w:r>
-          <w:rPr>
-            <w:noProof/>
-          </w:rPr>
-          <w:t>4</w:t>
-        </w:r>
-      </w:fldSimple>
+      <w:r>
+        <w:fldChar w:fldCharType="begin"/>
+      </w:r>
+      <w:r>
+        <w:instrText xml:space="preserve"> SEQ Figure \* ARABIC </w:instrText>
+      </w:r>
+      <w:r>
+        <w:fldChar w:fldCharType="separate"/>
+      </w:r>
+      <w:r>
+        <w:rPr>
+          <w:noProof/>
+        </w:rPr>
+        <w:t>4</w:t>
+      </w:r>
+      <w:r>
+        <w:rPr>
+          <w:noProof/>
+        </w:rPr>
+        <w:fldChar w:fldCharType="end"/>
+      </w:r>
       <w:r>
         <w:t>. Modulacja 8psk, szum = 0.001. Obraz można odtworzyć</w:t>
       </w:r>
@@ -522,14 +545,27 @@
       <w:r>
         <w:t xml:space="preserve"> </w:t>
       </w:r>
-      <w:fldSimple w:instr=" SEQ Figure \* ARABIC ">
-        <w:r>
-          <w:rPr>
-            <w:noProof/>
-          </w:rPr>
-          <w:t>5</w:t>
-        </w:r>
-      </w:fldSimple>
+      <w:r>
+        <w:fldChar w:fldCharType="begin"/>
+      </w:r>
+      <w:r>
+        <w:instrText xml:space="preserve"> SEQ Figure \* ARABIC </w:instrText>
+      </w:r>
+      <w:r>
+        <w:fldChar w:fldCharType="separate"/>
+      </w:r>
+      <w:r>
+        <w:rPr>
+          <w:noProof/>
+        </w:rPr>
+        <w:t>5</w:t>
+      </w:r>
+      <w:r>
+        <w:rPr>
+          <w:noProof/>
+        </w:rPr>
+        <w:fldChar w:fldCharType="end"/>
+      </w:r>
       <w:r>
         <w:t>. Modulacja 8psk, szum = 0.001</w:t>
       </w:r>
@@ -594,14 +630,27 @@
       <w:r>
         <w:t xml:space="preserve"> </w:t>
       </w:r>
-      <w:fldSimple w:instr=" SEQ Figure \* ARABIC ">
-        <w:r>
-          <w:rPr>
-            <w:noProof/>
-          </w:rPr>
-          <w:t>6</w:t>
-        </w:r>
-      </w:fldSimple>
+      <w:r>
+        <w:fldChar w:fldCharType="begin"/>
+      </w:r>
+      <w:r>
+        <w:instrText xml:space="preserve"> SEQ Figure \* ARABIC </w:instrText>
+      </w:r>
+      <w:r>
+        <w:fldChar w:fldCharType="separate"/>
+      </w:r>
+      <w:r>
+        <w:rPr>
+          <w:noProof/>
+        </w:rPr>
+        <w:t>6</w:t>
+      </w:r>
+      <w:r>
+        <w:rPr>
+          <w:noProof/>
+        </w:rPr>
+        <w:fldChar w:fldCharType="end"/>
+      </w:r>
       <w:r>
         <w:t>. Modulacja 16psk, szum = 0.01. Obrazu nie da się odtworzyć.</w:t>
       </w:r>
@@ -666,14 +715,27 @@
       <w:r>
         <w:t xml:space="preserve"> </w:t>
       </w:r>
-      <w:fldSimple w:instr=" SEQ Figure \* ARABIC ">
-        <w:r>
-          <w:rPr>
-            <w:noProof/>
-          </w:rPr>
-          <w:t>7</w:t>
-        </w:r>
-      </w:fldSimple>
+      <w:r>
+        <w:fldChar w:fldCharType="begin"/>
+      </w:r>
+      <w:r>
+        <w:instrText xml:space="preserve"> SEQ Figure \* ARABIC </w:instrText>
+      </w:r>
+      <w:r>
+        <w:fldChar w:fldCharType="separate"/>
+      </w:r>
+      <w:r>
+        <w:rPr>
+          <w:noProof/>
+        </w:rPr>
+        <w:t>7</w:t>
+      </w:r>
+      <w:r>
+        <w:rPr>
+          <w:noProof/>
+        </w:rPr>
+        <w:fldChar w:fldCharType="end"/>
+      </w:r>
       <w:r>
         <w:t>. Modulacja 16psk, szum = 0.001. Obraz można odtworzyć.</w:t>
       </w:r>
@@ -738,14 +800,27 @@
       <w:r>
         <w:t xml:space="preserve"> </w:t>
       </w:r>
-      <w:fldSimple w:instr=" SEQ Figure \* ARABIC ">
-        <w:r>
-          <w:rPr>
-            <w:noProof/>
-          </w:rPr>
-          <w:t>8</w:t>
-        </w:r>
-      </w:fldSimple>
+      <w:r>
+        <w:fldChar w:fldCharType="begin"/>
+      </w:r>
+      <w:r>
+        <w:instrText xml:space="preserve"> SEQ Figure \* ARABIC </w:instrText>
+      </w:r>
+      <w:r>
+        <w:fldChar w:fldCharType="separate"/>
+      </w:r>
+      <w:r>
+        <w:rPr>
+          <w:noProof/>
+        </w:rPr>
+        <w:t>8</w:t>
+      </w:r>
+      <w:r>
+        <w:rPr>
+          <w:noProof/>
+        </w:rPr>
+        <w:fldChar w:fldCharType="end"/>
+      </w:r>
       <w:r>
         <w:t>. Modulacja 16psk, szum = 0.01</w:t>
       </w:r>
@@ -841,14 +916,27 @@
       <w:r>
         <w:t xml:space="preserve"> </w:t>
       </w:r>
-      <w:fldSimple w:instr=" SEQ Figure \* ARABIC ">
-        <w:r>
-          <w:rPr>
-            <w:noProof/>
-          </w:rPr>
-          <w:t>9</w:t>
-        </w:r>
-      </w:fldSimple>
+      <w:r>
+        <w:fldChar w:fldCharType="begin"/>
+      </w:r>
+      <w:r>
+        <w:instrText xml:space="preserve"> SEQ Figure \* ARABIC </w:instrText>
+      </w:r>
+      <w:r>
+        <w:fldChar w:fldCharType="separate"/>
+      </w:r>
+      <w:r>
+        <w:rPr>
+          <w:noProof/>
+        </w:rPr>
+        <w:t>9</w:t>
+      </w:r>
+      <w:r>
+        <w:rPr>
+          <w:noProof/>
+        </w:rPr>
+        <w:fldChar w:fldCharType="end"/>
+      </w:r>
       <w:r>
         <w:t>. Oryginał</w:t>
       </w:r>
@@ -932,14 +1020,27 @@
       <w:r>
         <w:t xml:space="preserve"> </w:t>
       </w:r>
-      <w:fldSimple w:instr=" SEQ Figure \* ARABIC ">
-        <w:r>
-          <w:rPr>
-            <w:noProof/>
-          </w:rPr>
-          <w:t>10</w:t>
-        </w:r>
-      </w:fldSimple>
+      <w:r>
+        <w:fldChar w:fldCharType="begin"/>
+      </w:r>
+      <w:r>
+        <w:instrText xml:space="preserve"> SEQ Figure \* ARABIC </w:instrText>
+      </w:r>
+      <w:r>
+        <w:fldChar w:fldCharType="separate"/>
+      </w:r>
+      <w:r>
+        <w:rPr>
+          <w:noProof/>
+        </w:rPr>
+        <w:t>10</w:t>
+      </w:r>
+      <w:r>
+        <w:rPr>
+          <w:noProof/>
+        </w:rPr>
+        <w:fldChar w:fldCharType="end"/>
+      </w:r>
       <w:r>
         <w:t xml:space="preserve">. Modulacja </w:t>
       </w:r>
@@ -1028,14 +1129,27 @@
       <w:r>
         <w:t xml:space="preserve"> </w:t>
       </w:r>
-      <w:fldSimple w:instr=" SEQ Figure \* ARABIC ">
-        <w:r>
-          <w:rPr>
-            <w:noProof/>
-          </w:rPr>
-          <w:t>11</w:t>
-        </w:r>
-      </w:fldSimple>
+      <w:r>
+        <w:fldChar w:fldCharType="begin"/>
+      </w:r>
+      <w:r>
+        <w:instrText xml:space="preserve"> SEQ Figure \* ARABIC </w:instrText>
+      </w:r>
+      <w:r>
+        <w:fldChar w:fldCharType="separate"/>
+      </w:r>
+      <w:r>
+        <w:rPr>
+          <w:noProof/>
+        </w:rPr>
+        <w:t>11</w:t>
+      </w:r>
+      <w:r>
+        <w:rPr>
+          <w:noProof/>
+        </w:rPr>
+        <w:fldChar w:fldCharType="end"/>
+      </w:r>
       <w:r>
         <w:t>. Modulacja 8psk, szum = 0.025</w:t>
       </w:r>
@@ -1113,14 +1227,27 @@
       <w:r>
         <w:t xml:space="preserve"> </w:t>
       </w:r>
-      <w:fldSimple w:instr=" SEQ Figure \* ARABIC ">
-        <w:r>
-          <w:rPr>
-            <w:noProof/>
-          </w:rPr>
-          <w:t>12</w:t>
-        </w:r>
-      </w:fldSimple>
+      <w:r>
+        <w:fldChar w:fldCharType="begin"/>
+      </w:r>
+      <w:r>
+        <w:instrText xml:space="preserve"> SEQ Figure \* ARABIC </w:instrText>
+      </w:r>
+      <w:r>
+        <w:fldChar w:fldCharType="separate"/>
+      </w:r>
+      <w:r>
+        <w:rPr>
+          <w:noProof/>
+        </w:rPr>
+        <w:t>12</w:t>
+      </w:r>
+      <w:r>
+        <w:rPr>
+          <w:noProof/>
+        </w:rPr>
+        <w:fldChar w:fldCharType="end"/>
+      </w:r>
       <w:r>
         <w:t xml:space="preserve">. Modulacja 8psk, </w:t>
       </w:r>
@@ -1245,20 +1372,89 @@
       <w:r>
         <w:t xml:space="preserve"> </w:t>
       </w:r>
+      <w:r>
+        <w:fldChar w:fldCharType="begin"/>
+      </w:r>
+      <w:r>
+        <w:instrText xml:space="preserve"> SEQ Figure \* ARABIC </w:instrText>
+      </w:r>
+      <w:r>
+        <w:fldChar w:fldCharType="separate"/>
+      </w:r>
+      <w:r>
+        <w:rPr>
+          <w:noProof/>
+        </w:rPr>
+        <w:t>13</w:t>
+      </w:r>
+      <w:r>
+        <w:rPr>
+          <w:noProof/>
+        </w:rPr>
+        <w:fldChar w:fldCharType="end"/>
+      </w:r>
+      <w:r>
+        <w:t>. Wyniki pomiaru zakłóceń.</w:t>
+      </w:r>
+    </w:p>
+    <w:p/>
+    <w:p>
+      <w:pPr>
+        <w:keepNext/>
+      </w:pPr>
+      <w:r>
+        <w:rPr>
+          <w:noProof/>
+        </w:rPr>
+        <w:lastRenderedPageBreak/>
+        <w:drawing>
+          <wp:inline distT="0" distB="0" distL="0" distR="0" wp14:anchorId="48D25C7A" wp14:editId="55BE44CC">
+            <wp:extent cx="5733415" cy="3461385"/>
+            <wp:effectExtent l="0" t="0" r="635" b="5715"/>
+            <wp:docPr id="11" name="Wykres 11">
+              <a:extLst xmlns:a="http://schemas.openxmlformats.org/drawingml/2006/main">
+                <a:ext uri="{FF2B5EF4-FFF2-40B4-BE49-F238E27FC236}">
+                  <a16:creationId xmlns:a16="http://schemas.microsoft.com/office/drawing/2014/main" id="{BF7AAA84-C6D8-48C5-9B22-E4326FDE27E7}"/>
+                </a:ext>
+              </a:extLst>
+            </wp:docPr>
+            <wp:cNvGraphicFramePr/>
+            <a:graphic xmlns:a="http://schemas.openxmlformats.org/drawingml/2006/main">
+              <a:graphicData uri="http://schemas.openxmlformats.org/drawingml/2006/chart">
+                <c:chart xmlns:c="http://schemas.openxmlformats.org/drawingml/2006/chart" xmlns:r="http://schemas.openxmlformats.org/officeDocument/2006/relationships" r:id="rId21"/>
+              </a:graphicData>
+            </a:graphic>
+          </wp:inline>
+        </w:drawing>
+      </w:r>
+    </w:p>
+    <w:p>
+      <w:pPr>
+        <w:pStyle w:val="Legenda"/>
+        <w:jc w:val="center"/>
+      </w:pPr>
+      <w:proofErr w:type="spellStart"/>
+      <w:r>
+        <w:t>Figure</w:t>
+      </w:r>
+      <w:proofErr w:type="spellEnd"/>
+      <w:r>
+        <w:t xml:space="preserve"> </w:t>
+      </w:r>
       <w:fldSimple w:instr=" SEQ Figure \* ARABIC ">
         <w:r>
           <w:rPr>
             <w:noProof/>
           </w:rPr>
-          <w:t>13</w:t>
+          <w:t>14</w:t>
         </w:r>
       </w:fldSimple>
       <w:r>
-        <w:t>. Wyniki pomiaru zakłóceń.</w:t>
+        <w:t>. Wykres liczby przekłamanych bitów.</w:t>
       </w:r>
     </w:p>
     <w:sectPr>
-      <w:headerReference w:type="default" r:id="rId21"/>
+      <w:headerReference w:type="default" r:id="rId22"/>
       <w:pgSz w:w="11909" w:h="16834"/>
       <w:pgMar w:top="1440" w:right="1440" w:bottom="1440" w:left="1440" w:header="720" w:footer="720" w:gutter="0"/>
       <w:pgNumType w:start="1"/>
@@ -1331,6 +1527,13 @@
     <w:proofErr w:type="spellEnd"/>
     <w:r>
       <w:t xml:space="preserve"> – PROJEKT – Modulacja PSK</w:t>
+    </w:r>
+    <w:r>
+      <w:tab/>
+    </w:r>
+    <w:r>
+      <w:tab/>
+      <w:t>K. Nogacka, W. Nowak, A. Kopciński</w:t>
     </w:r>
   </w:p>
 </w:hdr>
@@ -2022,6 +2225,1340 @@
 </w:styles>
 </file>
 
+<file path=word/charts/chart1.xml><?xml version="1.0" encoding="utf-8"?>
+<c:chartSpace xmlns:c="http://schemas.openxmlformats.org/drawingml/2006/chart" xmlns:a="http://schemas.openxmlformats.org/drawingml/2006/main" xmlns:r="http://schemas.openxmlformats.org/officeDocument/2006/relationships" xmlns:c16r2="http://schemas.microsoft.com/office/drawing/2015/06/chart">
+  <c:date1904 val="0"/>
+  <c:lang val="pl-PL"/>
+  <c:roundedCorners val="0"/>
+  <mc:AlternateContent xmlns:mc="http://schemas.openxmlformats.org/markup-compatibility/2006">
+    <mc:Choice xmlns:c14="http://schemas.microsoft.com/office/drawing/2007/8/2/chart" Requires="c14">
+      <c14:style val="102"/>
+    </mc:Choice>
+    <mc:Fallback>
+      <c:style val="2"/>
+    </mc:Fallback>
+  </mc:AlternateContent>
+  <c:chart>
+    <c:title>
+      <c:tx>
+        <c:rich>
+          <a:bodyPr rot="0" spcFirstLastPara="1" vertOverflow="ellipsis" vert="horz" wrap="square" anchor="ctr" anchorCtr="1"/>
+          <a:lstStyle/>
+          <a:p>
+            <a:pPr>
+              <a:defRPr sz="1400" b="0" i="0" u="none" strike="noStrike" kern="1200" spc="0" baseline="0">
+                <a:solidFill>
+                  <a:schemeClr val="tx1">
+                    <a:lumMod val="65000"/>
+                    <a:lumOff val="35000"/>
+                  </a:schemeClr>
+                </a:solidFill>
+                <a:latin typeface="+mn-lt"/>
+                <a:ea typeface="+mn-ea"/>
+                <a:cs typeface="+mn-cs"/>
+              </a:defRPr>
+            </a:pPr>
+            <a:r>
+              <a:rPr lang="pl-PL"/>
+              <a:t>Liczba</a:t>
+            </a:r>
+            <a:r>
+              <a:rPr lang="pl-PL" baseline="0"/>
+              <a:t> przekłamanych bitów w zależności od szumu i modulacji</a:t>
+            </a:r>
+            <a:endParaRPr lang="pl-PL"/>
+          </a:p>
+        </c:rich>
+      </c:tx>
+      <c:overlay val="0"/>
+      <c:spPr>
+        <a:noFill/>
+        <a:ln>
+          <a:noFill/>
+        </a:ln>
+        <a:effectLst/>
+      </c:spPr>
+      <c:txPr>
+        <a:bodyPr rot="0" spcFirstLastPara="1" vertOverflow="ellipsis" vert="horz" wrap="square" anchor="ctr" anchorCtr="1"/>
+        <a:lstStyle/>
+        <a:p>
+          <a:pPr>
+            <a:defRPr sz="1400" b="0" i="0" u="none" strike="noStrike" kern="1200" spc="0" baseline="0">
+              <a:solidFill>
+                <a:schemeClr val="tx1">
+                  <a:lumMod val="65000"/>
+                  <a:lumOff val="35000"/>
+                </a:schemeClr>
+              </a:solidFill>
+              <a:latin typeface="+mn-lt"/>
+              <a:ea typeface="+mn-ea"/>
+              <a:cs typeface="+mn-cs"/>
+            </a:defRPr>
+          </a:pPr>
+          <a:endParaRPr lang="pl-PL"/>
+        </a:p>
+      </c:txPr>
+    </c:title>
+    <c:autoTitleDeleted val="0"/>
+    <c:plotArea>
+      <c:layout/>
+      <c:barChart>
+        <c:barDir val="col"/>
+        <c:grouping val="clustered"/>
+        <c:varyColors val="0"/>
+        <c:ser>
+          <c:idx val="0"/>
+          <c:order val="0"/>
+          <c:tx>
+            <c:strRef>
+              <c:f>wrong_bits_analysis!$B$2</c:f>
+              <c:strCache>
+                <c:ptCount val="1"/>
+                <c:pt idx="0">
+                  <c:v>bpsk</c:v>
+                </c:pt>
+              </c:strCache>
+            </c:strRef>
+          </c:tx>
+          <c:spPr>
+            <a:solidFill>
+              <a:schemeClr val="accent1"/>
+            </a:solidFill>
+            <a:ln>
+              <a:noFill/>
+            </a:ln>
+            <a:effectLst/>
+          </c:spPr>
+          <c:invertIfNegative val="0"/>
+          <c:cat>
+            <c:strRef>
+              <c:f>wrong_bits_analysis!$A$3:$A$10</c:f>
+              <c:strCache>
+                <c:ptCount val="8"/>
+                <c:pt idx="0">
+                  <c:v>0.001</c:v>
+                </c:pt>
+                <c:pt idx="1">
+                  <c:v>0.009</c:v>
+                </c:pt>
+                <c:pt idx="2">
+                  <c:v>0.01</c:v>
+                </c:pt>
+                <c:pt idx="3">
+                  <c:v>0.03</c:v>
+                </c:pt>
+                <c:pt idx="4">
+                  <c:v>0.05</c:v>
+                </c:pt>
+                <c:pt idx="5">
+                  <c:v>0.1</c:v>
+                </c:pt>
+                <c:pt idx="6">
+                  <c:v>0.2</c:v>
+                </c:pt>
+                <c:pt idx="7">
+                  <c:v>0.5</c:v>
+                </c:pt>
+              </c:strCache>
+            </c:strRef>
+          </c:cat>
+          <c:val>
+            <c:numRef>
+              <c:f>wrong_bits_analysis!$B$3:$B$10</c:f>
+              <c:numCache>
+                <c:formatCode>General</c:formatCode>
+                <c:ptCount val="8"/>
+                <c:pt idx="0">
+                  <c:v>0</c:v>
+                </c:pt>
+                <c:pt idx="1">
+                  <c:v>0</c:v>
+                </c:pt>
+                <c:pt idx="2">
+                  <c:v>0</c:v>
+                </c:pt>
+                <c:pt idx="3">
+                  <c:v>0</c:v>
+                </c:pt>
+                <c:pt idx="4">
+                  <c:v>0</c:v>
+                </c:pt>
+                <c:pt idx="5">
+                  <c:v>0</c:v>
+                </c:pt>
+                <c:pt idx="6">
+                  <c:v>32</c:v>
+                </c:pt>
+                <c:pt idx="7">
+                  <c:v>1258</c:v>
+                </c:pt>
+              </c:numCache>
+            </c:numRef>
+          </c:val>
+          <c:extLst>
+            <c:ext xmlns:c16="http://schemas.microsoft.com/office/drawing/2014/chart" uri="{C3380CC4-5D6E-409C-BE32-E72D297353CC}">
+              <c16:uniqueId val="{00000000-FF5E-41B4-A13D-E25BDE4E8C03}"/>
+            </c:ext>
+          </c:extLst>
+        </c:ser>
+        <c:ser>
+          <c:idx val="1"/>
+          <c:order val="1"/>
+          <c:tx>
+            <c:strRef>
+              <c:f>wrong_bits_analysis!$C$2</c:f>
+              <c:strCache>
+                <c:ptCount val="1"/>
+                <c:pt idx="0">
+                  <c:v>qpsk</c:v>
+                </c:pt>
+              </c:strCache>
+            </c:strRef>
+          </c:tx>
+          <c:spPr>
+            <a:solidFill>
+              <a:schemeClr val="accent2"/>
+            </a:solidFill>
+            <a:ln>
+              <a:noFill/>
+            </a:ln>
+            <a:effectLst/>
+          </c:spPr>
+          <c:invertIfNegative val="0"/>
+          <c:cat>
+            <c:strRef>
+              <c:f>wrong_bits_analysis!$A$3:$A$10</c:f>
+              <c:strCache>
+                <c:ptCount val="8"/>
+                <c:pt idx="0">
+                  <c:v>0.001</c:v>
+                </c:pt>
+                <c:pt idx="1">
+                  <c:v>0.009</c:v>
+                </c:pt>
+                <c:pt idx="2">
+                  <c:v>0.01</c:v>
+                </c:pt>
+                <c:pt idx="3">
+                  <c:v>0.03</c:v>
+                </c:pt>
+                <c:pt idx="4">
+                  <c:v>0.05</c:v>
+                </c:pt>
+                <c:pt idx="5">
+                  <c:v>0.1</c:v>
+                </c:pt>
+                <c:pt idx="6">
+                  <c:v>0.2</c:v>
+                </c:pt>
+                <c:pt idx="7">
+                  <c:v>0.5</c:v>
+                </c:pt>
+              </c:strCache>
+            </c:strRef>
+          </c:cat>
+          <c:val>
+            <c:numRef>
+              <c:f>wrong_bits_analysis!$C$3:$C$10</c:f>
+              <c:numCache>
+                <c:formatCode>General</c:formatCode>
+                <c:ptCount val="8"/>
+                <c:pt idx="0">
+                  <c:v>0</c:v>
+                </c:pt>
+                <c:pt idx="1">
+                  <c:v>0</c:v>
+                </c:pt>
+                <c:pt idx="2">
+                  <c:v>0</c:v>
+                </c:pt>
+                <c:pt idx="3">
+                  <c:v>0</c:v>
+                </c:pt>
+                <c:pt idx="4">
+                  <c:v>0</c:v>
+                </c:pt>
+                <c:pt idx="5">
+                  <c:v>17</c:v>
+                </c:pt>
+                <c:pt idx="6">
+                  <c:v>308</c:v>
+                </c:pt>
+                <c:pt idx="7">
+                  <c:v>1954</c:v>
+                </c:pt>
+              </c:numCache>
+            </c:numRef>
+          </c:val>
+          <c:extLst>
+            <c:ext xmlns:c16="http://schemas.microsoft.com/office/drawing/2014/chart" uri="{C3380CC4-5D6E-409C-BE32-E72D297353CC}">
+              <c16:uniqueId val="{00000001-FF5E-41B4-A13D-E25BDE4E8C03}"/>
+            </c:ext>
+          </c:extLst>
+        </c:ser>
+        <c:ser>
+          <c:idx val="2"/>
+          <c:order val="2"/>
+          <c:tx>
+            <c:strRef>
+              <c:f>wrong_bits_analysis!$D$2</c:f>
+              <c:strCache>
+                <c:ptCount val="1"/>
+                <c:pt idx="0">
+                  <c:v>psk8</c:v>
+                </c:pt>
+              </c:strCache>
+            </c:strRef>
+          </c:tx>
+          <c:spPr>
+            <a:solidFill>
+              <a:schemeClr val="accent3"/>
+            </a:solidFill>
+            <a:ln>
+              <a:noFill/>
+            </a:ln>
+            <a:effectLst/>
+          </c:spPr>
+          <c:invertIfNegative val="0"/>
+          <c:cat>
+            <c:strRef>
+              <c:f>wrong_bits_analysis!$A$3:$A$10</c:f>
+              <c:strCache>
+                <c:ptCount val="8"/>
+                <c:pt idx="0">
+                  <c:v>0.001</c:v>
+                </c:pt>
+                <c:pt idx="1">
+                  <c:v>0.009</c:v>
+                </c:pt>
+                <c:pt idx="2">
+                  <c:v>0.01</c:v>
+                </c:pt>
+                <c:pt idx="3">
+                  <c:v>0.03</c:v>
+                </c:pt>
+                <c:pt idx="4">
+                  <c:v>0.05</c:v>
+                </c:pt>
+                <c:pt idx="5">
+                  <c:v>0.1</c:v>
+                </c:pt>
+                <c:pt idx="6">
+                  <c:v>0.2</c:v>
+                </c:pt>
+                <c:pt idx="7">
+                  <c:v>0.5</c:v>
+                </c:pt>
+              </c:strCache>
+            </c:strRef>
+          </c:cat>
+          <c:val>
+            <c:numRef>
+              <c:f>wrong_bits_analysis!$D$3:$D$10</c:f>
+              <c:numCache>
+                <c:formatCode>General</c:formatCode>
+                <c:ptCount val="8"/>
+                <c:pt idx="0">
+                  <c:v>0</c:v>
+                </c:pt>
+                <c:pt idx="1">
+                  <c:v>0</c:v>
+                </c:pt>
+                <c:pt idx="2">
+                  <c:v>0</c:v>
+                </c:pt>
+                <c:pt idx="3">
+                  <c:v>31</c:v>
+                </c:pt>
+                <c:pt idx="4">
+                  <c:v>206</c:v>
+                </c:pt>
+                <c:pt idx="5">
+                  <c:v>1306</c:v>
+                </c:pt>
+                <c:pt idx="6">
+                  <c:v>3286</c:v>
+                </c:pt>
+                <c:pt idx="7">
+                  <c:v>6564</c:v>
+                </c:pt>
+              </c:numCache>
+            </c:numRef>
+          </c:val>
+          <c:extLst>
+            <c:ext xmlns:c16="http://schemas.microsoft.com/office/drawing/2014/chart" uri="{C3380CC4-5D6E-409C-BE32-E72D297353CC}">
+              <c16:uniqueId val="{00000002-FF5E-41B4-A13D-E25BDE4E8C03}"/>
+            </c:ext>
+          </c:extLst>
+        </c:ser>
+        <c:ser>
+          <c:idx val="3"/>
+          <c:order val="3"/>
+          <c:tx>
+            <c:strRef>
+              <c:f>wrong_bits_analysis!$E$2</c:f>
+              <c:strCache>
+                <c:ptCount val="1"/>
+                <c:pt idx="0">
+                  <c:v>psk16</c:v>
+                </c:pt>
+              </c:strCache>
+            </c:strRef>
+          </c:tx>
+          <c:spPr>
+            <a:solidFill>
+              <a:schemeClr val="accent4"/>
+            </a:solidFill>
+            <a:ln>
+              <a:noFill/>
+            </a:ln>
+            <a:effectLst/>
+          </c:spPr>
+          <c:invertIfNegative val="0"/>
+          <c:cat>
+            <c:strRef>
+              <c:f>wrong_bits_analysis!$A$3:$A$10</c:f>
+              <c:strCache>
+                <c:ptCount val="8"/>
+                <c:pt idx="0">
+                  <c:v>0.001</c:v>
+                </c:pt>
+                <c:pt idx="1">
+                  <c:v>0.009</c:v>
+                </c:pt>
+                <c:pt idx="2">
+                  <c:v>0.01</c:v>
+                </c:pt>
+                <c:pt idx="3">
+                  <c:v>0.03</c:v>
+                </c:pt>
+                <c:pt idx="4">
+                  <c:v>0.05</c:v>
+                </c:pt>
+                <c:pt idx="5">
+                  <c:v>0.1</c:v>
+                </c:pt>
+                <c:pt idx="6">
+                  <c:v>0.2</c:v>
+                </c:pt>
+                <c:pt idx="7">
+                  <c:v>0.5</c:v>
+                </c:pt>
+              </c:strCache>
+            </c:strRef>
+          </c:cat>
+          <c:val>
+            <c:numRef>
+              <c:f>wrong_bits_analysis!$E$3:$E$10</c:f>
+              <c:numCache>
+                <c:formatCode>General</c:formatCode>
+                <c:ptCount val="8"/>
+                <c:pt idx="0">
+                  <c:v>0</c:v>
+                </c:pt>
+                <c:pt idx="1">
+                  <c:v>55</c:v>
+                </c:pt>
+                <c:pt idx="2">
+                  <c:v>66</c:v>
+                </c:pt>
+                <c:pt idx="3">
+                  <c:v>1323</c:v>
+                </c:pt>
+                <c:pt idx="4">
+                  <c:v>2584</c:v>
+                </c:pt>
+                <c:pt idx="5">
+                  <c:v>4552</c:v>
+                </c:pt>
+                <c:pt idx="6">
+                  <c:v>6289</c:v>
+                </c:pt>
+                <c:pt idx="7">
+                  <c:v>8606</c:v>
+                </c:pt>
+              </c:numCache>
+            </c:numRef>
+          </c:val>
+          <c:extLst>
+            <c:ext xmlns:c16="http://schemas.microsoft.com/office/drawing/2014/chart" uri="{C3380CC4-5D6E-409C-BE32-E72D297353CC}">
+              <c16:uniqueId val="{00000003-FF5E-41B4-A13D-E25BDE4E8C03}"/>
+            </c:ext>
+          </c:extLst>
+        </c:ser>
+        <c:dLbls>
+          <c:showLegendKey val="0"/>
+          <c:showVal val="0"/>
+          <c:showCatName val="0"/>
+          <c:showSerName val="0"/>
+          <c:showPercent val="0"/>
+          <c:showBubbleSize val="0"/>
+        </c:dLbls>
+        <c:gapWidth val="219"/>
+        <c:overlap val="-27"/>
+        <c:axId val="2134236368"/>
+        <c:axId val="2127694000"/>
+      </c:barChart>
+      <c:catAx>
+        <c:axId val="2134236368"/>
+        <c:scaling>
+          <c:orientation val="minMax"/>
+        </c:scaling>
+        <c:delete val="0"/>
+        <c:axPos val="b"/>
+        <c:title>
+          <c:tx>
+            <c:rich>
+              <a:bodyPr rot="0" spcFirstLastPara="1" vertOverflow="ellipsis" vert="horz" wrap="square" anchor="ctr" anchorCtr="1"/>
+              <a:lstStyle/>
+              <a:p>
+                <a:pPr>
+                  <a:defRPr sz="1000" b="0" i="0" u="none" strike="noStrike" kern="1200" baseline="0">
+                    <a:solidFill>
+                      <a:schemeClr val="tx1">
+                        <a:lumMod val="65000"/>
+                        <a:lumOff val="35000"/>
+                      </a:schemeClr>
+                    </a:solidFill>
+                    <a:latin typeface="+mn-lt"/>
+                    <a:ea typeface="+mn-ea"/>
+                    <a:cs typeface="+mn-cs"/>
+                  </a:defRPr>
+                </a:pPr>
+                <a:r>
+                  <a:rPr lang="pl-PL"/>
+                  <a:t>Siła</a:t>
+                </a:r>
+                <a:r>
+                  <a:rPr lang="pl-PL" baseline="0"/>
+                  <a:t> szumu</a:t>
+                </a:r>
+                <a:endParaRPr lang="pl-PL"/>
+              </a:p>
+            </c:rich>
+          </c:tx>
+          <c:overlay val="0"/>
+          <c:spPr>
+            <a:noFill/>
+            <a:ln>
+              <a:noFill/>
+            </a:ln>
+            <a:effectLst/>
+          </c:spPr>
+          <c:txPr>
+            <a:bodyPr rot="0" spcFirstLastPara="1" vertOverflow="ellipsis" vert="horz" wrap="square" anchor="ctr" anchorCtr="1"/>
+            <a:lstStyle/>
+            <a:p>
+              <a:pPr>
+                <a:defRPr sz="1000" b="0" i="0" u="none" strike="noStrike" kern="1200" baseline="0">
+                  <a:solidFill>
+                    <a:schemeClr val="tx1">
+                      <a:lumMod val="65000"/>
+                      <a:lumOff val="35000"/>
+                    </a:schemeClr>
+                  </a:solidFill>
+                  <a:latin typeface="+mn-lt"/>
+                  <a:ea typeface="+mn-ea"/>
+                  <a:cs typeface="+mn-cs"/>
+                </a:defRPr>
+              </a:pPr>
+              <a:endParaRPr lang="pl-PL"/>
+            </a:p>
+          </c:txPr>
+        </c:title>
+        <c:numFmt formatCode="General" sourceLinked="1"/>
+        <c:majorTickMark val="none"/>
+        <c:minorTickMark val="none"/>
+        <c:tickLblPos val="nextTo"/>
+        <c:spPr>
+          <a:noFill/>
+          <a:ln w="9525" cap="flat" cmpd="sng" algn="ctr">
+            <a:solidFill>
+              <a:schemeClr val="tx1">
+                <a:lumMod val="15000"/>
+                <a:lumOff val="85000"/>
+              </a:schemeClr>
+            </a:solidFill>
+            <a:round/>
+          </a:ln>
+          <a:effectLst/>
+        </c:spPr>
+        <c:txPr>
+          <a:bodyPr rot="-60000000" spcFirstLastPara="1" vertOverflow="ellipsis" vert="horz" wrap="square" anchor="ctr" anchorCtr="1"/>
+          <a:lstStyle/>
+          <a:p>
+            <a:pPr>
+              <a:defRPr sz="900" b="0" i="0" u="none" strike="noStrike" kern="1200" baseline="0">
+                <a:solidFill>
+                  <a:schemeClr val="tx1">
+                    <a:lumMod val="65000"/>
+                    <a:lumOff val="35000"/>
+                  </a:schemeClr>
+                </a:solidFill>
+                <a:latin typeface="+mn-lt"/>
+                <a:ea typeface="+mn-ea"/>
+                <a:cs typeface="+mn-cs"/>
+              </a:defRPr>
+            </a:pPr>
+            <a:endParaRPr lang="pl-PL"/>
+          </a:p>
+        </c:txPr>
+        <c:crossAx val="2127694000"/>
+        <c:crosses val="autoZero"/>
+        <c:auto val="1"/>
+        <c:lblAlgn val="ctr"/>
+        <c:lblOffset val="100"/>
+        <c:noMultiLvlLbl val="0"/>
+      </c:catAx>
+      <c:valAx>
+        <c:axId val="2127694000"/>
+        <c:scaling>
+          <c:orientation val="minMax"/>
+        </c:scaling>
+        <c:delete val="0"/>
+        <c:axPos val="l"/>
+        <c:majorGridlines>
+          <c:spPr>
+            <a:ln w="9525" cap="flat" cmpd="sng" algn="ctr">
+              <a:solidFill>
+                <a:schemeClr val="tx1">
+                  <a:lumMod val="15000"/>
+                  <a:lumOff val="85000"/>
+                </a:schemeClr>
+              </a:solidFill>
+              <a:round/>
+            </a:ln>
+            <a:effectLst/>
+          </c:spPr>
+        </c:majorGridlines>
+        <c:title>
+          <c:tx>
+            <c:rich>
+              <a:bodyPr rot="-5400000" spcFirstLastPara="1" vertOverflow="ellipsis" vert="horz" wrap="square" anchor="ctr" anchorCtr="1"/>
+              <a:lstStyle/>
+              <a:p>
+                <a:pPr>
+                  <a:defRPr sz="1000" b="0" i="0" u="none" strike="noStrike" kern="1200" baseline="0">
+                    <a:solidFill>
+                      <a:schemeClr val="tx1">
+                        <a:lumMod val="65000"/>
+                        <a:lumOff val="35000"/>
+                      </a:schemeClr>
+                    </a:solidFill>
+                    <a:latin typeface="+mn-lt"/>
+                    <a:ea typeface="+mn-ea"/>
+                    <a:cs typeface="+mn-cs"/>
+                  </a:defRPr>
+                </a:pPr>
+                <a:r>
+                  <a:rPr lang="pl-PL"/>
+                  <a:t>Liczba</a:t>
+                </a:r>
+                <a:r>
+                  <a:rPr lang="pl-PL" baseline="0"/>
+                  <a:t> przekłamanych bitów </a:t>
+                </a:r>
+              </a:p>
+              <a:p>
+                <a:pPr>
+                  <a:defRPr/>
+                </a:pPr>
+                <a:r>
+                  <a:rPr lang="pl-PL" baseline="0"/>
+                  <a:t>Oryginalny rozmiar - 25 496 bitów</a:t>
+                </a:r>
+                <a:endParaRPr lang="pl-PL"/>
+              </a:p>
+            </c:rich>
+          </c:tx>
+          <c:overlay val="0"/>
+          <c:spPr>
+            <a:noFill/>
+            <a:ln>
+              <a:noFill/>
+            </a:ln>
+            <a:effectLst/>
+          </c:spPr>
+          <c:txPr>
+            <a:bodyPr rot="-5400000" spcFirstLastPara="1" vertOverflow="ellipsis" vert="horz" wrap="square" anchor="ctr" anchorCtr="1"/>
+            <a:lstStyle/>
+            <a:p>
+              <a:pPr>
+                <a:defRPr sz="1000" b="0" i="0" u="none" strike="noStrike" kern="1200" baseline="0">
+                  <a:solidFill>
+                    <a:schemeClr val="tx1">
+                      <a:lumMod val="65000"/>
+                      <a:lumOff val="35000"/>
+                    </a:schemeClr>
+                  </a:solidFill>
+                  <a:latin typeface="+mn-lt"/>
+                  <a:ea typeface="+mn-ea"/>
+                  <a:cs typeface="+mn-cs"/>
+                </a:defRPr>
+              </a:pPr>
+              <a:endParaRPr lang="pl-PL"/>
+            </a:p>
+          </c:txPr>
+        </c:title>
+        <c:numFmt formatCode="General" sourceLinked="1"/>
+        <c:majorTickMark val="none"/>
+        <c:minorTickMark val="none"/>
+        <c:tickLblPos val="nextTo"/>
+        <c:spPr>
+          <a:noFill/>
+          <a:ln>
+            <a:noFill/>
+          </a:ln>
+          <a:effectLst/>
+        </c:spPr>
+        <c:txPr>
+          <a:bodyPr rot="-60000000" spcFirstLastPara="1" vertOverflow="ellipsis" vert="horz" wrap="square" anchor="ctr" anchorCtr="1"/>
+          <a:lstStyle/>
+          <a:p>
+            <a:pPr>
+              <a:defRPr sz="900" b="0" i="0" u="none" strike="noStrike" kern="1200" baseline="0">
+                <a:solidFill>
+                  <a:schemeClr val="tx1">
+                    <a:lumMod val="65000"/>
+                    <a:lumOff val="35000"/>
+                  </a:schemeClr>
+                </a:solidFill>
+                <a:latin typeface="+mn-lt"/>
+                <a:ea typeface="+mn-ea"/>
+                <a:cs typeface="+mn-cs"/>
+              </a:defRPr>
+            </a:pPr>
+            <a:endParaRPr lang="pl-PL"/>
+          </a:p>
+        </c:txPr>
+        <c:crossAx val="2134236368"/>
+        <c:crosses val="autoZero"/>
+        <c:crossBetween val="between"/>
+      </c:valAx>
+      <c:spPr>
+        <a:noFill/>
+        <a:ln>
+          <a:noFill/>
+        </a:ln>
+        <a:effectLst/>
+      </c:spPr>
+    </c:plotArea>
+    <c:legend>
+      <c:legendPos val="b"/>
+      <c:overlay val="0"/>
+      <c:spPr>
+        <a:noFill/>
+        <a:ln>
+          <a:noFill/>
+        </a:ln>
+        <a:effectLst/>
+      </c:spPr>
+      <c:txPr>
+        <a:bodyPr rot="0" spcFirstLastPara="1" vertOverflow="ellipsis" vert="horz" wrap="square" anchor="ctr" anchorCtr="1"/>
+        <a:lstStyle/>
+        <a:p>
+          <a:pPr>
+            <a:defRPr sz="900" b="0" i="0" u="none" strike="noStrike" kern="1200" baseline="0">
+              <a:solidFill>
+                <a:schemeClr val="tx1">
+                  <a:lumMod val="65000"/>
+                  <a:lumOff val="35000"/>
+                </a:schemeClr>
+              </a:solidFill>
+              <a:latin typeface="+mn-lt"/>
+              <a:ea typeface="+mn-ea"/>
+              <a:cs typeface="+mn-cs"/>
+            </a:defRPr>
+          </a:pPr>
+          <a:endParaRPr lang="pl-PL"/>
+        </a:p>
+      </c:txPr>
+    </c:legend>
+    <c:plotVisOnly val="1"/>
+    <c:dispBlanksAs val="gap"/>
+    <c:extLst>
+      <c:ext xmlns:c16r3="http://schemas.microsoft.com/office/drawing/2017/03/chart" uri="{56B9EC1D-385E-4148-901F-78D8002777C0}">
+        <c16r3:dataDisplayOptions16>
+          <c16r3:dispNaAsBlank val="1"/>
+        </c16r3:dataDisplayOptions16>
+      </c:ext>
+    </c:extLst>
+    <c:showDLblsOverMax val="0"/>
+  </c:chart>
+  <c:spPr>
+    <a:solidFill>
+      <a:schemeClr val="bg1"/>
+    </a:solidFill>
+    <a:ln w="9525" cap="flat" cmpd="sng" algn="ctr">
+      <a:solidFill>
+        <a:schemeClr val="tx1">
+          <a:lumMod val="15000"/>
+          <a:lumOff val="85000"/>
+        </a:schemeClr>
+      </a:solidFill>
+      <a:round/>
+    </a:ln>
+    <a:effectLst/>
+  </c:spPr>
+  <c:txPr>
+    <a:bodyPr/>
+    <a:lstStyle/>
+    <a:p>
+      <a:pPr>
+        <a:defRPr/>
+      </a:pPr>
+      <a:endParaRPr lang="pl-PL"/>
+    </a:p>
+  </c:txPr>
+  <c:externalData r:id="rId3">
+    <c:autoUpdate val="0"/>
+  </c:externalData>
+</c:chartSpace>
+</file>
+
+<file path=word/charts/colors1.xml><?xml version="1.0" encoding="utf-8"?>
+<cs:colorStyle xmlns:cs="http://schemas.microsoft.com/office/drawing/2012/chartStyle" xmlns:a="http://schemas.openxmlformats.org/drawingml/2006/main" meth="cycle" id="10">
+  <a:schemeClr val="accent1"/>
+  <a:schemeClr val="accent2"/>
+  <a:schemeClr val="accent3"/>
+  <a:schemeClr val="accent4"/>
+  <a:schemeClr val="accent5"/>
+  <a:schemeClr val="accent6"/>
+  <cs:variation/>
+  <cs:variation>
+    <a:lumMod val="60000"/>
+  </cs:variation>
+  <cs:variation>
+    <a:lumMod val="80000"/>
+    <a:lumOff val="20000"/>
+  </cs:variation>
+  <cs:variation>
+    <a:lumMod val="80000"/>
+  </cs:variation>
+  <cs:variation>
+    <a:lumMod val="60000"/>
+    <a:lumOff val="40000"/>
+  </cs:variation>
+  <cs:variation>
+    <a:lumMod val="50000"/>
+  </cs:variation>
+  <cs:variation>
+    <a:lumMod val="70000"/>
+    <a:lumOff val="30000"/>
+  </cs:variation>
+  <cs:variation>
+    <a:lumMod val="70000"/>
+  </cs:variation>
+  <cs:variation>
+    <a:lumMod val="50000"/>
+    <a:lumOff val="50000"/>
+  </cs:variation>
+</cs:colorStyle>
+</file>
+
+<file path=word/charts/style1.xml><?xml version="1.0" encoding="utf-8"?>
+<cs:chartStyle xmlns:cs="http://schemas.microsoft.com/office/drawing/2012/chartStyle" xmlns:a="http://schemas.openxmlformats.org/drawingml/2006/main" id="201">
+  <cs:axisTitle>
+    <cs:lnRef idx="0"/>
+    <cs:fillRef idx="0"/>
+    <cs:effectRef idx="0"/>
+    <cs:fontRef idx="minor">
+      <a:schemeClr val="tx1">
+        <a:lumMod val="65000"/>
+        <a:lumOff val="35000"/>
+      </a:schemeClr>
+    </cs:fontRef>
+    <cs:defRPr sz="1000" kern="1200"/>
+  </cs:axisTitle>
+  <cs:categoryAxis>
+    <cs:lnRef idx="0"/>
+    <cs:fillRef idx="0"/>
+    <cs:effectRef idx="0"/>
+    <cs:fontRef idx="minor">
+      <a:schemeClr val="tx1">
+        <a:lumMod val="65000"/>
+        <a:lumOff val="35000"/>
+      </a:schemeClr>
+    </cs:fontRef>
+    <cs:spPr>
+      <a:ln w="9525" cap="flat" cmpd="sng" algn="ctr">
+        <a:solidFill>
+          <a:schemeClr val="tx1">
+            <a:lumMod val="15000"/>
+            <a:lumOff val="85000"/>
+          </a:schemeClr>
+        </a:solidFill>
+        <a:round/>
+      </a:ln>
+    </cs:spPr>
+    <cs:defRPr sz="900" kern="1200"/>
+  </cs:categoryAxis>
+  <cs:chartArea mods="allowNoFillOverride allowNoLineOverride">
+    <cs:lnRef idx="0"/>
+    <cs:fillRef idx="0"/>
+    <cs:effectRef idx="0"/>
+    <cs:fontRef idx="minor">
+      <a:schemeClr val="tx1"/>
+    </cs:fontRef>
+    <cs:spPr>
+      <a:solidFill>
+        <a:schemeClr val="bg1"/>
+      </a:solidFill>
+      <a:ln w="9525" cap="flat" cmpd="sng" algn="ctr">
+        <a:solidFill>
+          <a:schemeClr val="tx1">
+            <a:lumMod val="15000"/>
+            <a:lumOff val="85000"/>
+          </a:schemeClr>
+        </a:solidFill>
+        <a:round/>
+      </a:ln>
+    </cs:spPr>
+    <cs:defRPr sz="1000" kern="1200"/>
+  </cs:chartArea>
+  <cs:dataLabel>
+    <cs:lnRef idx="0"/>
+    <cs:fillRef idx="0"/>
+    <cs:effectRef idx="0"/>
+    <cs:fontRef idx="minor">
+      <a:schemeClr val="tx1">
+        <a:lumMod val="75000"/>
+        <a:lumOff val="25000"/>
+      </a:schemeClr>
+    </cs:fontRef>
+    <cs:defRPr sz="900" kern="1200"/>
+  </cs:dataLabel>
+  <cs:dataLabelCallout>
+    <cs:lnRef idx="0"/>
+    <cs:fillRef idx="0"/>
+    <cs:effectRef idx="0"/>
+    <cs:fontRef idx="minor">
+      <a:schemeClr val="dk1">
+        <a:lumMod val="65000"/>
+        <a:lumOff val="35000"/>
+      </a:schemeClr>
+    </cs:fontRef>
+    <cs:spPr>
+      <a:solidFill>
+        <a:schemeClr val="lt1"/>
+      </a:solidFill>
+      <a:ln>
+        <a:solidFill>
+          <a:schemeClr val="dk1">
+            <a:lumMod val="25000"/>
+            <a:lumOff val="75000"/>
+          </a:schemeClr>
+        </a:solidFill>
+      </a:ln>
+    </cs:spPr>
+    <cs:defRPr sz="900" kern="1200"/>
+    <cs:bodyPr rot="0" spcFirstLastPara="1" vertOverflow="clip" horzOverflow="clip" vert="horz" wrap="square" lIns="36576" tIns="18288" rIns="36576" bIns="18288" anchor="ctr" anchorCtr="1">
+      <a:spAutoFit/>
+    </cs:bodyPr>
+  </cs:dataLabelCallout>
+  <cs:dataPoint>
+    <cs:lnRef idx="0"/>
+    <cs:fillRef idx="1">
+      <cs:styleClr val="auto"/>
+    </cs:fillRef>
+    <cs:effectRef idx="0"/>
+    <cs:fontRef idx="minor">
+      <a:schemeClr val="tx1"/>
+    </cs:fontRef>
+  </cs:dataPoint>
+  <cs:dataPoint3D>
+    <cs:lnRef idx="0"/>
+    <cs:fillRef idx="1">
+      <cs:styleClr val="auto"/>
+    </cs:fillRef>
+    <cs:effectRef idx="0"/>
+    <cs:fontRef idx="minor">
+      <a:schemeClr val="tx1"/>
+    </cs:fontRef>
+  </cs:dataPoint3D>
+  <cs:dataPointLine>
+    <cs:lnRef idx="0">
+      <cs:styleClr val="auto"/>
+    </cs:lnRef>
+    <cs:fillRef idx="1"/>
+    <cs:effectRef idx="0"/>
+    <cs:fontRef idx="minor">
+      <a:schemeClr val="tx1"/>
+    </cs:fontRef>
+    <cs:spPr>
+      <a:ln w="28575" cap="rnd">
+        <a:solidFill>
+          <a:schemeClr val="phClr"/>
+        </a:solidFill>
+        <a:round/>
+      </a:ln>
+    </cs:spPr>
+  </cs:dataPointLine>
+  <cs:dataPointMarker>
+    <cs:lnRef idx="0">
+      <cs:styleClr val="auto"/>
+    </cs:lnRef>
+    <cs:fillRef idx="1">
+      <cs:styleClr val="auto"/>
+    </cs:fillRef>
+    <cs:effectRef idx="0"/>
+    <cs:fontRef idx="minor">
+      <a:schemeClr val="tx1"/>
+    </cs:fontRef>
+    <cs:spPr>
+      <a:ln w="9525">
+        <a:solidFill>
+          <a:schemeClr val="phClr"/>
+        </a:solidFill>
+      </a:ln>
+    </cs:spPr>
+  </cs:dataPointMarker>
+  <cs:dataPointMarkerLayout symbol="circle" size="5"/>
+  <cs:dataPointWireframe>
+    <cs:lnRef idx="0">
+      <cs:styleClr val="auto"/>
+    </cs:lnRef>
+    <cs:fillRef idx="1"/>
+    <cs:effectRef idx="0"/>
+    <cs:fontRef idx="minor">
+      <a:schemeClr val="tx1"/>
+    </cs:fontRef>
+    <cs:spPr>
+      <a:ln w="9525" cap="rnd">
+        <a:solidFill>
+          <a:schemeClr val="phClr"/>
+        </a:solidFill>
+        <a:round/>
+      </a:ln>
+    </cs:spPr>
+  </cs:dataPointWireframe>
+  <cs:dataTable>
+    <cs:lnRef idx="0"/>
+    <cs:fillRef idx="0"/>
+    <cs:effectRef idx="0"/>
+    <cs:fontRef idx="minor">
+      <a:schemeClr val="tx1">
+        <a:lumMod val="65000"/>
+        <a:lumOff val="35000"/>
+      </a:schemeClr>
+    </cs:fontRef>
+    <cs:spPr>
+      <a:noFill/>
+      <a:ln w="9525" cap="flat" cmpd="sng" algn="ctr">
+        <a:solidFill>
+          <a:schemeClr val="tx1">
+            <a:lumMod val="15000"/>
+            <a:lumOff val="85000"/>
+          </a:schemeClr>
+        </a:solidFill>
+        <a:round/>
+      </a:ln>
+    </cs:spPr>
+    <cs:defRPr sz="900" kern="1200"/>
+  </cs:dataTable>
+  <cs:downBar>
+    <cs:lnRef idx="0"/>
+    <cs:fillRef idx="0"/>
+    <cs:effectRef idx="0"/>
+    <cs:fontRef idx="minor">
+      <a:schemeClr val="dk1"/>
+    </cs:fontRef>
+    <cs:spPr>
+      <a:solidFill>
+        <a:schemeClr val="dk1">
+          <a:lumMod val="65000"/>
+          <a:lumOff val="35000"/>
+        </a:schemeClr>
+      </a:solidFill>
+      <a:ln w="9525">
+        <a:solidFill>
+          <a:schemeClr val="tx1">
+            <a:lumMod val="65000"/>
+            <a:lumOff val="35000"/>
+          </a:schemeClr>
+        </a:solidFill>
+      </a:ln>
+    </cs:spPr>
+  </cs:downBar>
+  <cs:dropLine>
+    <cs:lnRef idx="0"/>
+    <cs:fillRef idx="0"/>
+    <cs:effectRef idx="0"/>
+    <cs:fontRef idx="minor">
+      <a:schemeClr val="tx1"/>
+    </cs:fontRef>
+    <cs:spPr>
+      <a:ln w="9525" cap="flat" cmpd="sng" algn="ctr">
+        <a:solidFill>
+          <a:schemeClr val="tx1">
+            <a:lumMod val="35000"/>
+            <a:lumOff val="65000"/>
+          </a:schemeClr>
+        </a:solidFill>
+        <a:round/>
+      </a:ln>
+    </cs:spPr>
+  </cs:dropLine>
+  <cs:errorBar>
+    <cs:lnRef idx="0"/>
+    <cs:fillRef idx="0"/>
+    <cs:effectRef idx="0"/>
+    <cs:fontRef idx="minor">
+      <a:schemeClr val="tx1"/>
+    </cs:fontRef>
+    <cs:spPr>
+      <a:ln w="9525" cap="flat" cmpd="sng" algn="ctr">
+        <a:solidFill>
+          <a:schemeClr val="tx1">
+            <a:lumMod val="65000"/>
+            <a:lumOff val="35000"/>
+          </a:schemeClr>
+        </a:solidFill>
+        <a:round/>
+      </a:ln>
+    </cs:spPr>
+  </cs:errorBar>
+  <cs:floor>
+    <cs:lnRef idx="0"/>
+    <cs:fillRef idx="0"/>
+    <cs:effectRef idx="0"/>
+    <cs:fontRef idx="minor">
+      <a:schemeClr val="tx1"/>
+    </cs:fontRef>
+    <cs:spPr>
+      <a:noFill/>
+      <a:ln>
+        <a:noFill/>
+      </a:ln>
+    </cs:spPr>
+  </cs:floor>
+  <cs:gridlineMajor>
+    <cs:lnRef idx="0"/>
+    <cs:fillRef idx="0"/>
+    <cs:effectRef idx="0"/>
+    <cs:fontRef idx="minor">
+      <a:schemeClr val="tx1"/>
+    </cs:fontRef>
+    <cs:spPr>
+      <a:ln w="9525" cap="flat" cmpd="sng" algn="ctr">
+        <a:solidFill>
+          <a:schemeClr val="tx1">
+            <a:lumMod val="15000"/>
+            <a:lumOff val="85000"/>
+          </a:schemeClr>
+        </a:solidFill>
+        <a:round/>
+      </a:ln>
+    </cs:spPr>
+  </cs:gridlineMajor>
+  <cs:gridlineMinor>
+    <cs:lnRef idx="0"/>
+    <cs:fillRef idx="0"/>
+    <cs:effectRef idx="0"/>
+    <cs:fontRef idx="minor">
+      <a:schemeClr val="tx1"/>
+    </cs:fontRef>
+    <cs:spPr>
+      <a:ln w="9525" cap="flat" cmpd="sng" algn="ctr">
+        <a:solidFill>
+          <a:schemeClr val="tx1">
+            <a:lumMod val="5000"/>
+            <a:lumOff val="95000"/>
+          </a:schemeClr>
+        </a:solidFill>
+        <a:round/>
+      </a:ln>
+    </cs:spPr>
+  </cs:gridlineMinor>
+  <cs:hiLoLine>
+    <cs:lnRef idx="0"/>
+    <cs:fillRef idx="0"/>
+    <cs:effectRef idx="0"/>
+    <cs:fontRef idx="minor">
+      <a:schemeClr val="tx1"/>
+    </cs:fontRef>
+    <cs:spPr>
+      <a:ln w="9525" cap="flat" cmpd="sng" algn="ctr">
+        <a:solidFill>
+          <a:schemeClr val="tx1">
+            <a:lumMod val="75000"/>
+            <a:lumOff val="25000"/>
+          </a:schemeClr>
+        </a:solidFill>
+        <a:round/>
+      </a:ln>
+    </cs:spPr>
+  </cs:hiLoLine>
+  <cs:leaderLine>
+    <cs:lnRef idx="0"/>
+    <cs:fillRef idx="0"/>
+    <cs:effectRef idx="0"/>
+    <cs:fontRef idx="minor">
+      <a:schemeClr val="tx1"/>
+    </cs:fontRef>
+    <cs:spPr>
+      <a:ln w="9525" cap="flat" cmpd="sng" algn="ctr">
+        <a:solidFill>
+          <a:schemeClr val="tx1">
+            <a:lumMod val="35000"/>
+            <a:lumOff val="65000"/>
+          </a:schemeClr>
+        </a:solidFill>
+        <a:round/>
+      </a:ln>
+    </cs:spPr>
+  </cs:leaderLine>
+  <cs:legend>
+    <cs:lnRef idx="0"/>
+    <cs:fillRef idx="0"/>
+    <cs:effectRef idx="0"/>
+    <cs:fontRef idx="minor">
+      <a:schemeClr val="tx1">
+        <a:lumMod val="65000"/>
+        <a:lumOff val="35000"/>
+      </a:schemeClr>
+    </cs:fontRef>
+    <cs:defRPr sz="900" kern="1200"/>
+  </cs:legend>
+  <cs:plotArea mods="allowNoFillOverride allowNoLineOverride">
+    <cs:lnRef idx="0"/>
+    <cs:fillRef idx="0"/>
+    <cs:effectRef idx="0"/>
+    <cs:fontRef idx="minor">
+      <a:schemeClr val="tx1"/>
+    </cs:fontRef>
+  </cs:plotArea>
+  <cs:plotArea3D mods="allowNoFillOverride allowNoLineOverride">
+    <cs:lnRef idx="0"/>
+    <cs:fillRef idx="0"/>
+    <cs:effectRef idx="0"/>
+    <cs:fontRef idx="minor">
+      <a:schemeClr val="tx1"/>
+    </cs:fontRef>
+  </cs:plotArea3D>
+  <cs:seriesAxis>
+    <cs:lnRef idx="0"/>
+    <cs:fillRef idx="0"/>
+    <cs:effectRef idx="0"/>
+    <cs:fontRef idx="minor">
+      <a:schemeClr val="tx1">
+        <a:lumMod val="65000"/>
+        <a:lumOff val="35000"/>
+      </a:schemeClr>
+    </cs:fontRef>
+    <cs:defRPr sz="900" kern="1200"/>
+  </cs:seriesAxis>
+  <cs:seriesLine>
+    <cs:lnRef idx="0"/>
+    <cs:fillRef idx="0"/>
+    <cs:effectRef idx="0"/>
+    <cs:fontRef idx="minor">
+      <a:schemeClr val="tx1"/>
+    </cs:fontRef>
+    <cs:spPr>
+      <a:ln w="9525" cap="flat" cmpd="sng" algn="ctr">
+        <a:solidFill>
+          <a:schemeClr val="tx1">
+            <a:lumMod val="35000"/>
+            <a:lumOff val="65000"/>
+          </a:schemeClr>
+        </a:solidFill>
+        <a:round/>
+      </a:ln>
+    </cs:spPr>
+  </cs:seriesLine>
+  <cs:title>
+    <cs:lnRef idx="0"/>
+    <cs:fillRef idx="0"/>
+    <cs:effectRef idx="0"/>
+    <cs:fontRef idx="minor">
+      <a:schemeClr val="tx1">
+        <a:lumMod val="65000"/>
+        <a:lumOff val="35000"/>
+      </a:schemeClr>
+    </cs:fontRef>
+    <cs:defRPr sz="1400" b="0" kern="1200" spc="0" baseline="0"/>
+  </cs:title>
+  <cs:trendline>
+    <cs:lnRef idx="0">
+      <cs:styleClr val="auto"/>
+    </cs:lnRef>
+    <cs:fillRef idx="0"/>
+    <cs:effectRef idx="0"/>
+    <cs:fontRef idx="minor">
+      <a:schemeClr val="tx1"/>
+    </cs:fontRef>
+    <cs:spPr>
+      <a:ln w="19050" cap="rnd">
+        <a:solidFill>
+          <a:schemeClr val="phClr"/>
+        </a:solidFill>
+        <a:prstDash val="sysDot"/>
+      </a:ln>
+    </cs:spPr>
+  </cs:trendline>
+  <cs:trendlineLabel>
+    <cs:lnRef idx="0"/>
+    <cs:fillRef idx="0"/>
+    <cs:effectRef idx="0"/>
+    <cs:fontRef idx="minor">
+      <a:schemeClr val="tx1">
+        <a:lumMod val="65000"/>
+        <a:lumOff val="35000"/>
+      </a:schemeClr>
+    </cs:fontRef>
+    <cs:defRPr sz="900" kern="1200"/>
+  </cs:trendlineLabel>
+  <cs:upBar>
+    <cs:lnRef idx="0"/>
+    <cs:fillRef idx="0"/>
+    <cs:effectRef idx="0"/>
+    <cs:fontRef idx="minor">
+      <a:schemeClr val="dk1"/>
+    </cs:fontRef>
+    <cs:spPr>
+      <a:solidFill>
+        <a:schemeClr val="lt1"/>
+      </a:solidFill>
+      <a:ln w="9525">
+        <a:solidFill>
+          <a:schemeClr val="tx1">
+            <a:lumMod val="15000"/>
+            <a:lumOff val="85000"/>
+          </a:schemeClr>
+        </a:solidFill>
+      </a:ln>
+    </cs:spPr>
+  </cs:upBar>
+  <cs:valueAxis>
+    <cs:lnRef idx="0"/>
+    <cs:fillRef idx="0"/>
+    <cs:effectRef idx="0"/>
+    <cs:fontRef idx="minor">
+      <a:schemeClr val="tx1">
+        <a:lumMod val="65000"/>
+        <a:lumOff val="35000"/>
+      </a:schemeClr>
+    </cs:fontRef>
+    <cs:defRPr sz="900" kern="1200"/>
+  </cs:valueAxis>
+  <cs:wall>
+    <cs:lnRef idx="0"/>
+    <cs:fillRef idx="0"/>
+    <cs:effectRef idx="0"/>
+    <cs:fontRef idx="minor">
+      <a:schemeClr val="tx1"/>
+    </cs:fontRef>
+    <cs:spPr>
+      <a:noFill/>
+      <a:ln>
+        <a:noFill/>
+      </a:ln>
+    </cs:spPr>
+  </cs:wall>
+</cs:chartStyle>
+</file>
+
 <file path=word/theme/theme1.xml><?xml version="1.0" encoding="utf-8"?>
 <a:theme xmlns:a="http://schemas.openxmlformats.org/drawingml/2006/main" name="Office Theme">
   <a:themeElements>

</xml_diff>